<commit_message>
edits to Word Doc
</commit_message>
<xml_diff>
--- a/documentation/Project-1_Falconine-Falcons_Proposal-draft20190706.docx
+++ b/documentation/Project-1_Falconine-Falcons_Proposal-draft20190706.docx
@@ -54,17 +54,8 @@
           <w:rFonts w:ascii="Tahoma" w:hAnsi="Tahoma" w:cs="Tahoma"/>
           <w:color w:val="666666"/>
         </w:rPr>
-        <w:t xml:space="preserve">Mussie </w:t>
-      </w:r>
-      <w:proofErr w:type="spellStart"/>
-      <w:r>
-        <w:rPr>
-          <w:rFonts w:ascii="Tahoma" w:hAnsi="Tahoma" w:cs="Tahoma"/>
-          <w:color w:val="666666"/>
-        </w:rPr>
-        <w:t>Engdashete</w:t>
-      </w:r>
-      <w:proofErr w:type="spellEnd"/>
+        <w:t>Mussie Engdashete</w:t>
+      </w:r>
       <w:r>
         <w:rPr>
           <w:rFonts w:ascii="Tahoma" w:hAnsi="Tahoma" w:cs="Tahoma"/>
@@ -172,7 +163,105 @@
           <w:rFonts w:ascii="Tahoma" w:hAnsi="Tahoma" w:cs="Tahoma"/>
           <w:color w:val="353744"/>
         </w:rPr>
-        <w:t>Research of crime statistics for five major cities within Los Angeles County and analyze the correlation of residential burglaries which occur at a specific time of day and how it compares to same time on different days</w:t>
+        <w:t xml:space="preserve">Research of </w:t>
+      </w:r>
+      <w:r>
+        <w:rPr>
+          <w:rFonts w:ascii="Tahoma" w:hAnsi="Tahoma" w:cs="Tahoma"/>
+          <w:color w:val="353744"/>
+        </w:rPr>
+        <w:t>calls for service identified as burglaries</w:t>
+      </w:r>
+      <w:r>
+        <w:rPr>
+          <w:rFonts w:ascii="Tahoma" w:hAnsi="Tahoma" w:cs="Tahoma"/>
+          <w:color w:val="353744"/>
+        </w:rPr>
+        <w:t xml:space="preserve"> </w:t>
+      </w:r>
+      <w:r>
+        <w:rPr>
+          <w:rFonts w:ascii="Tahoma" w:hAnsi="Tahoma" w:cs="Tahoma"/>
+          <w:color w:val="353744"/>
+        </w:rPr>
+        <w:t xml:space="preserve">within the Los Angeles Police Dept. jurisdiction </w:t>
+      </w:r>
+      <w:r>
+        <w:rPr>
+          <w:rFonts w:ascii="Tahoma" w:hAnsi="Tahoma" w:cs="Tahoma"/>
+          <w:color w:val="353744"/>
+        </w:rPr>
+        <w:t xml:space="preserve">for </w:t>
+      </w:r>
+      <w:r>
+        <w:rPr>
+          <w:rFonts w:ascii="Tahoma" w:hAnsi="Tahoma" w:cs="Tahoma"/>
+          <w:color w:val="353744"/>
+        </w:rPr>
+        <w:t xml:space="preserve">the calendar year of 2018.  </w:t>
+      </w:r>
+      <w:r>
+        <w:rPr>
+          <w:rFonts w:ascii="Tahoma" w:hAnsi="Tahoma" w:cs="Tahoma"/>
+          <w:color w:val="353744"/>
+        </w:rPr>
+        <w:t xml:space="preserve"> </w:t>
+      </w:r>
+      <w:r>
+        <w:rPr>
+          <w:rFonts w:ascii="Tahoma" w:hAnsi="Tahoma" w:cs="Tahoma"/>
+          <w:color w:val="353744"/>
+        </w:rPr>
+        <w:t>A</w:t>
+      </w:r>
+      <w:r>
+        <w:rPr>
+          <w:rFonts w:ascii="Tahoma" w:hAnsi="Tahoma" w:cs="Tahoma"/>
+          <w:color w:val="353744"/>
+        </w:rPr>
+        <w:t>nalyze the correlation of burglaries which occur at specific time</w:t>
+      </w:r>
+      <w:r>
+        <w:rPr>
+          <w:rFonts w:ascii="Tahoma" w:hAnsi="Tahoma" w:cs="Tahoma"/>
+          <w:color w:val="353744"/>
+        </w:rPr>
+        <w:t>s</w:t>
+      </w:r>
+      <w:r>
+        <w:rPr>
+          <w:rFonts w:ascii="Tahoma" w:hAnsi="Tahoma" w:cs="Tahoma"/>
+          <w:color w:val="353744"/>
+        </w:rPr>
+        <w:t xml:space="preserve"> of day</w:t>
+      </w:r>
+      <w:r>
+        <w:rPr>
+          <w:rFonts w:ascii="Tahoma" w:hAnsi="Tahoma" w:cs="Tahoma"/>
+          <w:color w:val="353744"/>
+        </w:rPr>
+        <w:t>s</w:t>
+      </w:r>
+      <w:r>
+        <w:rPr>
+          <w:rFonts w:ascii="Tahoma" w:hAnsi="Tahoma" w:cs="Tahoma"/>
+          <w:color w:val="353744"/>
+        </w:rPr>
+        <w:t xml:space="preserve"> and how </w:t>
+      </w:r>
+      <w:r>
+        <w:rPr>
+          <w:rFonts w:ascii="Tahoma" w:hAnsi="Tahoma" w:cs="Tahoma"/>
+          <w:color w:val="353744"/>
+        </w:rPr>
+        <w:t>they</w:t>
+      </w:r>
+      <w:r>
+        <w:rPr>
+          <w:rFonts w:ascii="Tahoma" w:hAnsi="Tahoma" w:cs="Tahoma"/>
+          <w:color w:val="353744"/>
+        </w:rPr>
+        <w:t xml:space="preserve"> compare to same time on different days</w:t>
       </w:r>
       <w:r>
         <w:rPr>
@@ -229,14 +318,49 @@
           <w:rFonts w:ascii="Tahoma" w:hAnsi="Tahoma" w:cs="Tahoma"/>
           <w:color w:val="353744"/>
         </w:rPr>
-        <w:t xml:space="preserve">What is the burglary rate </w:t>
-      </w:r>
-      <w:r>
-        <w:rPr>
-          <w:rFonts w:ascii="Tahoma" w:hAnsi="Tahoma" w:cs="Tahoma"/>
-          <w:color w:val="353744"/>
-        </w:rPr>
-        <w:t>for each of the five major cities?</w:t>
+        <w:t xml:space="preserve">Determine the number of burglaries in five randomly selected </w:t>
+      </w:r>
+      <w:r>
+        <w:rPr>
+          <w:rFonts w:ascii="Tahoma" w:hAnsi="Tahoma" w:cs="Tahoma"/>
+          <w:color w:val="353744"/>
+        </w:rPr>
+        <w:t>jurisdictions</w:t>
+      </w:r>
+      <w:r>
+        <w:rPr>
+          <w:rFonts w:ascii="Tahoma" w:hAnsi="Tahoma" w:cs="Tahoma"/>
+          <w:color w:val="353744"/>
+        </w:rPr>
+        <w:t xml:space="preserve"> </w:t>
+      </w:r>
+      <w:r>
+        <w:rPr>
+          <w:rFonts w:ascii="Tahoma" w:hAnsi="Tahoma" w:cs="Tahoma"/>
+          <w:color w:val="353744"/>
+        </w:rPr>
+        <w:t>with</w:t>
+      </w:r>
+      <w:r>
+        <w:rPr>
+          <w:rFonts w:ascii="Tahoma" w:hAnsi="Tahoma" w:cs="Tahoma"/>
+          <w:color w:val="353744"/>
+        </w:rPr>
+        <w:t xml:space="preserve">in the </w:t>
+      </w:r>
+      <w:r>
+        <w:rPr>
+          <w:rFonts w:ascii="Tahoma" w:hAnsi="Tahoma" w:cs="Tahoma"/>
+          <w:color w:val="353744"/>
+        </w:rPr>
+        <w:t>Los Angeles Police Dept.</w:t>
+      </w:r>
+      <w:r>
+        <w:rPr>
+          <w:rFonts w:ascii="Tahoma" w:hAnsi="Tahoma" w:cs="Tahoma"/>
+          <w:color w:val="353744"/>
+        </w:rPr>
+        <w:t>?</w:t>
       </w:r>
     </w:p>
     <w:p>
@@ -256,7 +380,21 @@
           <w:rFonts w:ascii="Tahoma" w:hAnsi="Tahoma" w:cs="Tahoma"/>
           <w:color w:val="353744"/>
         </w:rPr>
-        <w:t>What time of day did the burglary occur in each of the five major cities?</w:t>
+        <w:t>What time of day did the burglary occur in each of the five</w:t>
+      </w:r>
+      <w:r>
+        <w:rPr>
+          <w:rFonts w:ascii="Tahoma" w:hAnsi="Tahoma" w:cs="Tahoma"/>
+          <w:color w:val="353744"/>
+        </w:rPr>
+        <w:t xml:space="preserve"> jurisdictions</w:t>
+      </w:r>
+      <w:r>
+        <w:rPr>
+          <w:rFonts w:ascii="Tahoma" w:hAnsi="Tahoma" w:cs="Tahoma"/>
+          <w:color w:val="353744"/>
+        </w:rPr>
+        <w:t>?</w:t>
       </w:r>
     </w:p>
     <w:p>
@@ -276,7 +414,21 @@
           <w:rFonts w:ascii="Tahoma" w:hAnsi="Tahoma" w:cs="Tahoma"/>
           <w:color w:val="353744"/>
         </w:rPr>
-        <w:t>Is there a trend for what time of day burglaries occur?</w:t>
+        <w:t xml:space="preserve">Is there a </w:t>
+      </w:r>
+      <w:r>
+        <w:rPr>
+          <w:rFonts w:ascii="Tahoma" w:hAnsi="Tahoma" w:cs="Tahoma"/>
+          <w:color w:val="353744"/>
+        </w:rPr>
+        <w:t>correlation for the time of actual incidents and the time of reporting</w:t>
+      </w:r>
+      <w:r>
+        <w:rPr>
+          <w:rFonts w:ascii="Tahoma" w:hAnsi="Tahoma" w:cs="Tahoma"/>
+          <w:color w:val="353744"/>
+        </w:rPr>
+        <w:t>?</w:t>
       </w:r>
     </w:p>
     <w:p>
@@ -296,7 +448,130 @@
           <w:rFonts w:ascii="Tahoma" w:hAnsi="Tahoma" w:cs="Tahoma"/>
           <w:color w:val="353744"/>
         </w:rPr>
-        <w:t>Does this trend change across the five major cities?</w:t>
+        <w:t>Is there a trend</w:t>
+      </w:r>
+      <w:r>
+        <w:rPr>
+          <w:rFonts w:ascii="Tahoma" w:hAnsi="Tahoma" w:cs="Tahoma"/>
+          <w:color w:val="353744"/>
+        </w:rPr>
+        <w:t xml:space="preserve"> across the five major </w:t>
+      </w:r>
+      <w:r>
+        <w:rPr>
+          <w:rFonts w:ascii="Tahoma" w:hAnsi="Tahoma" w:cs="Tahoma"/>
+          <w:color w:val="353744"/>
+        </w:rPr>
+        <w:t>jurisdictions</w:t>
+      </w:r>
+      <w:r>
+        <w:rPr>
+          <w:rFonts w:ascii="Tahoma" w:hAnsi="Tahoma" w:cs="Tahoma"/>
+          <w:color w:val="353744"/>
+        </w:rPr>
+        <w:t>?</w:t>
+      </w:r>
+    </w:p>
+    <w:p>
+      <w:pPr>
+        <w:numPr>
+          <w:ilvl w:val="0"/>
+          <w:numId w:val="1"/>
+        </w:numPr>
+        <w:textAlignment w:val="baseline"/>
+        <w:rPr>
+          <w:rFonts w:ascii="Tahoma" w:hAnsi="Tahoma" w:cs="Tahoma"/>
+          <w:color w:val="353744"/>
+        </w:rPr>
+      </w:pPr>
+      <w:r>
+        <w:rPr>
+          <w:rFonts w:ascii="Tahoma" w:hAnsi="Tahoma" w:cs="Tahoma"/>
+          <w:color w:val="353744"/>
+        </w:rPr>
+        <w:t xml:space="preserve">Hypothesis: the number of instances of burglary increase during the summer </w:t>
+      </w:r>
+      <w:r>
+        <w:rPr>
+          <w:rFonts w:ascii="Tahoma" w:hAnsi="Tahoma" w:cs="Tahoma"/>
+          <w:color w:val="353744"/>
+        </w:rPr>
+        <w:t>season</w:t>
+      </w:r>
+      <w:r>
+        <w:rPr>
+          <w:rFonts w:ascii="Tahoma" w:hAnsi="Tahoma" w:cs="Tahoma"/>
+          <w:color w:val="353744"/>
+        </w:rPr>
+        <w:t>.</w:t>
+      </w:r>
+    </w:p>
+    <w:p>
+      <w:pPr>
+        <w:numPr>
+          <w:ilvl w:val="0"/>
+          <w:numId w:val="1"/>
+        </w:numPr>
+        <w:textAlignment w:val="baseline"/>
+        <w:rPr>
+          <w:rFonts w:ascii="Tahoma" w:hAnsi="Tahoma" w:cs="Tahoma"/>
+          <w:color w:val="353744"/>
+        </w:rPr>
+      </w:pPr>
+      <w:r>
+        <w:rPr>
+          <w:rFonts w:ascii="Tahoma" w:hAnsi="Tahoma" w:cs="Tahoma"/>
+          <w:color w:val="353744"/>
+        </w:rPr>
+        <w:t xml:space="preserve">Hypothesis: most burglaries occur during </w:t>
+      </w:r>
+      <w:r>
+        <w:rPr>
+          <w:rFonts w:ascii="Tahoma" w:hAnsi="Tahoma" w:cs="Tahoma"/>
+          <w:color w:val="353744"/>
+        </w:rPr>
+        <w:t>daytime</w:t>
+      </w:r>
+      <w:r>
+        <w:rPr>
+          <w:rFonts w:ascii="Tahoma" w:hAnsi="Tahoma" w:cs="Tahoma"/>
+          <w:color w:val="353744"/>
+        </w:rPr>
+        <w:t xml:space="preserve"> hours.</w:t>
+      </w:r>
+    </w:p>
+    <w:p>
+      <w:pPr>
+        <w:numPr>
+          <w:ilvl w:val="0"/>
+          <w:numId w:val="1"/>
+        </w:numPr>
+        <w:textAlignment w:val="baseline"/>
+        <w:rPr>
+          <w:rFonts w:ascii="Tahoma" w:hAnsi="Tahoma" w:cs="Tahoma"/>
+          <w:color w:val="353744"/>
+        </w:rPr>
+      </w:pPr>
+      <w:r>
+        <w:rPr>
+          <w:rFonts w:ascii="Tahoma" w:hAnsi="Tahoma" w:cs="Tahoma"/>
+          <w:color w:val="353744"/>
+        </w:rPr>
+        <w:t xml:space="preserve">Hypothesis: most burglaries occur </w:t>
+      </w:r>
+      <w:r>
+        <w:rPr>
+          <w:rFonts w:ascii="Tahoma" w:hAnsi="Tahoma" w:cs="Tahoma"/>
+          <w:color w:val="353744"/>
+        </w:rPr>
+        <w:t>during weekdays</w:t>
+      </w:r>
+      <w:r>
+        <w:rPr>
+          <w:rFonts w:ascii="Tahoma" w:hAnsi="Tahoma" w:cs="Tahoma"/>
+          <w:color w:val="353744"/>
+        </w:rPr>
+        <w:t>.</w:t>
       </w:r>
     </w:p>
     <w:p>
@@ -347,14 +622,27 @@
         <w:rPr>
           <w:rFonts w:ascii="Tahoma" w:eastAsia="Times New Roman" w:hAnsi="Tahoma" w:cs="Tahoma"/>
         </w:rPr>
-        <w:t>Crime blotter</w:t>
-      </w:r>
+        <w:t>data.lacity.org (</w:t>
+      </w:r>
+      <w:proofErr w:type="spellStart"/>
       <w:r>
         <w:rPr>
           <w:rFonts w:ascii="Tahoma" w:eastAsia="Times New Roman" w:hAnsi="Tahoma" w:cs="Tahoma"/>
-          <w:vertAlign w:val="subscript"/>
-        </w:rPr>
-        <w:t>1</w:t>
+        </w:rPr>
+        <w:t>api</w:t>
+      </w:r>
+      <w:proofErr w:type="spellEnd"/>
+      <w:r>
+        <w:rPr>
+          <w:rFonts w:ascii="Tahoma" w:eastAsia="Times New Roman" w:hAnsi="Tahoma" w:cs="Tahoma"/>
+        </w:rPr>
+        <w:t xml:space="preserve">-based </w:t>
+      </w:r>
+      <w:r>
+        <w:rPr>
+          <w:rFonts w:ascii="Tahoma" w:eastAsia="Times New Roman" w:hAnsi="Tahoma" w:cs="Tahoma"/>
+        </w:rPr>
+        <w:t>json data)</w:t>
       </w:r>
     </w:p>
     <w:p>
@@ -373,15 +661,16 @@
         <w:rPr>
           <w:rFonts w:ascii="Tahoma" w:eastAsia="Times New Roman" w:hAnsi="Tahoma" w:cs="Tahoma"/>
         </w:rPr>
-        <w:t>Crime blotter</w:t>
+        <w:t>https://crime-data-explorer.fr.cloud.gov/api</w:t>
       </w:r>
       <w:r>
         <w:rPr>
           <w:rFonts w:ascii="Tahoma" w:eastAsia="Times New Roman" w:hAnsi="Tahoma" w:cs="Tahoma"/>
-          <w:vertAlign w:val="subscript"/>
-        </w:rPr>
-        <w:t>2</w:t>
-      </w:r>
+        </w:rPr>
+        <w:t xml:space="preserve"> (FBI Crime Data Explorer)</w:t>
+      </w:r>
+      <w:bookmarkStart w:id="0" w:name="_GoBack"/>
+      <w:bookmarkEnd w:id="0"/>
     </w:p>
     <w:p>
       <w:pPr>
@@ -437,32 +726,6 @@
     </w:p>
     <w:p>
       <w:pPr>
-        <w:pStyle w:val="ListParagraph"/>
-        <w:numPr>
-          <w:ilvl w:val="0"/>
-          <w:numId w:val="2"/>
-        </w:numPr>
-        <w:spacing w:before="200" w:after="0" w:line="240" w:lineRule="auto"/>
-        <w:rPr>
-          <w:rFonts w:ascii="Tahoma" w:eastAsia="Times New Roman" w:hAnsi="Tahoma" w:cs="Tahoma"/>
-        </w:rPr>
-      </w:pPr>
-      <w:r>
-        <w:rPr>
-          <w:rFonts w:ascii="Tahoma" w:eastAsia="Times New Roman" w:hAnsi="Tahoma" w:cs="Tahoma"/>
-        </w:rPr>
-        <w:t>Crime blotter</w:t>
-      </w:r>
-      <w:r>
-        <w:rPr>
-          <w:rFonts w:ascii="Tahoma" w:eastAsia="Times New Roman" w:hAnsi="Tahoma" w:cs="Tahoma"/>
-          <w:vertAlign w:val="subscript"/>
-        </w:rPr>
-        <w:t>5</w:t>
-      </w:r>
-    </w:p>
-    <w:p>
-      <w:pPr>
         <w:spacing w:before="480"/>
         <w:outlineLvl w:val="0"/>
         <w:rPr>
@@ -563,7 +826,17 @@
           <w:szCs w:val="22"/>
           <w:lang w:val="en"/>
         </w:rPr>
-        <w:t>Decompose the ask</w:t>
+        <w:t xml:space="preserve">Decompose the </w:t>
+      </w:r>
+      <w:r>
+        <w:rPr>
+          <w:rFonts w:ascii="Tahoma" w:hAnsi="Tahoma" w:cs="Tahoma"/>
+          <w:color w:val="353744"/>
+          <w:sz w:val="22"/>
+          <w:szCs w:val="22"/>
+          <w:lang w:val="en"/>
+        </w:rPr>
+        <w:t>research questions</w:t>
       </w:r>
       <w:r>
         <w:rPr>
@@ -591,7 +864,37 @@
           <w:szCs w:val="22"/>
           <w:lang w:val="en"/>
         </w:rPr>
-        <w:t>Consider the interpretations of the terms and how that influences collection and analysis</w:t>
+        <w:t>c</w:t>
+      </w:r>
+      <w:r>
+        <w:rPr>
+          <w:rFonts w:ascii="Tahoma" w:hAnsi="Tahoma" w:cs="Tahoma"/>
+          <w:color w:val="353744"/>
+          <w:sz w:val="22"/>
+          <w:szCs w:val="22"/>
+          <w:lang w:val="en"/>
+        </w:rPr>
+        <w:t xml:space="preserve">onsider the interpretations of the </w:t>
+      </w:r>
+      <w:r>
+        <w:rPr>
+          <w:rFonts w:ascii="Tahoma" w:hAnsi="Tahoma" w:cs="Tahoma"/>
+          <w:color w:val="353744"/>
+          <w:sz w:val="22"/>
+          <w:szCs w:val="22"/>
+          <w:lang w:val="en"/>
+        </w:rPr>
+        <w:t>data</w:t>
+      </w:r>
+      <w:r>
+        <w:rPr>
+          <w:rFonts w:ascii="Tahoma" w:hAnsi="Tahoma" w:cs="Tahoma"/>
+          <w:color w:val="353744"/>
+          <w:sz w:val="22"/>
+          <w:szCs w:val="22"/>
+          <w:lang w:val="en"/>
+        </w:rPr>
+        <w:t xml:space="preserve"> and how that influences collection and analysis</w:t>
       </w:r>
       <w:r>
         <w:rPr>
@@ -610,7 +913,17 @@
           <w:szCs w:val="22"/>
           <w:lang w:val="en"/>
         </w:rPr>
-        <w:t>Is the scope manageable and reasonable for adding value to the question</w:t>
+        <w:t>i</w:t>
+      </w:r>
+      <w:r>
+        <w:rPr>
+          <w:rFonts w:ascii="Tahoma" w:hAnsi="Tahoma" w:cs="Tahoma"/>
+          <w:color w:val="353744"/>
+          <w:sz w:val="22"/>
+          <w:szCs w:val="22"/>
+          <w:lang w:val="en"/>
+        </w:rPr>
+        <w:t>s the scope manageable and reasonable for adding value to the question</w:t>
       </w:r>
       <w:r>
         <w:rPr>
@@ -646,15 +959,6 @@
         </w:rPr>
         <w:t>Identify the Data Sources</w:t>
       </w:r>
-      <w:r>
-        <w:rPr>
-          <w:rFonts w:ascii="Tahoma" w:hAnsi="Tahoma" w:cs="Tahoma"/>
-          <w:color w:val="353744"/>
-          <w:sz w:val="22"/>
-          <w:szCs w:val="22"/>
-        </w:rPr>
-        <w:t> </w:t>
-      </w:r>
     </w:p>
     <w:p>
       <w:pPr>
@@ -678,6 +982,7 @@
           <w:szCs w:val="22"/>
           <w:lang w:val="en"/>
         </w:rPr>
+        <w:lastRenderedPageBreak/>
         <w:t>Define the strategy and metrics</w:t>
       </w:r>
       <w:r>
@@ -706,7 +1011,17 @@
           <w:szCs w:val="22"/>
           <w:lang w:val="en"/>
         </w:rPr>
-        <w:t>Create the blueprint for the data being targeted</w:t>
+        <w:t>c</w:t>
+      </w:r>
+      <w:r>
+        <w:rPr>
+          <w:rFonts w:ascii="Tahoma" w:hAnsi="Tahoma" w:cs="Tahoma"/>
+          <w:color w:val="353744"/>
+          <w:sz w:val="22"/>
+          <w:szCs w:val="22"/>
+          <w:lang w:val="en"/>
+        </w:rPr>
+        <w:t>reate the blueprint for the data being targeted</w:t>
       </w:r>
       <w:r>
         <w:rPr>
@@ -723,9 +1038,28 @@
           <w:color w:val="353744"/>
           <w:sz w:val="22"/>
           <w:szCs w:val="22"/>
+        </w:rPr>
+        <w:t xml:space="preserve"> </w:t>
+      </w:r>
+      <w:r>
+        <w:rPr>
+          <w:rFonts w:ascii="Tahoma" w:hAnsi="Tahoma" w:cs="Tahoma"/>
+          <w:color w:val="353744"/>
+          <w:sz w:val="22"/>
+          <w:szCs w:val="22"/>
           <w:lang w:val="en"/>
         </w:rPr>
-        <w:t>How many cities, random sampling</w:t>
+        <w:t>h</w:t>
+      </w:r>
+      <w:r>
+        <w:rPr>
+          <w:rFonts w:ascii="Tahoma" w:hAnsi="Tahoma" w:cs="Tahoma"/>
+          <w:color w:val="353744"/>
+          <w:sz w:val="22"/>
+          <w:szCs w:val="22"/>
+          <w:lang w:val="en"/>
+        </w:rPr>
+        <w:t>ow many cities, random sampling</w:t>
       </w:r>
       <w:r>
         <w:rPr>
@@ -795,6 +1129,15 @@
           <w:color w:val="353744"/>
           <w:sz w:val="22"/>
           <w:szCs w:val="22"/>
+        </w:rPr>
+        <w:t xml:space="preserve">e.g. </w:t>
+      </w:r>
+      <w:r>
+        <w:rPr>
+          <w:rFonts w:ascii="Tahoma" w:hAnsi="Tahoma" w:cs="Tahoma"/>
+          <w:color w:val="353744"/>
+          <w:sz w:val="22"/>
+          <w:szCs w:val="22"/>
           <w:lang w:val="en"/>
         </w:rPr>
         <w:t>Yelp Fusion for querying the API</w:t>
@@ -855,7 +1198,6 @@
           <w:sz w:val="28"/>
           <w:szCs w:val="28"/>
         </w:rPr>
-        <w:lastRenderedPageBreak/>
         <w:t>Day 2</w:t>
       </w:r>
       <w:r>
@@ -1038,8 +1380,6 @@
         </w:rPr>
         <w:t>Acknowledge limitations</w:t>
       </w:r>
-      <w:bookmarkStart w:id="0" w:name="_GoBack"/>
-      <w:bookmarkEnd w:id="0"/>
     </w:p>
     <w:p>
       <w:pPr>
@@ -1234,7 +1574,7 @@
           <w:sz w:val="24"/>
           <w:szCs w:val="24"/>
         </w:rPr>
-        <w:t>Project documentation with code samples</w:t>
+        <w:t>Project documentation</w:t>
       </w:r>
     </w:p>
     <w:p>
@@ -3386,6 +3726,29 @@
       <w:spacing w:before="100" w:beforeAutospacing="1" w:after="100" w:afterAutospacing="1"/>
     </w:pPr>
   </w:style>
+  <w:style w:type="character" w:styleId="Hyperlink">
+    <w:name w:val="Hyperlink"/>
+    <w:basedOn w:val="DefaultParagraphFont"/>
+    <w:uiPriority w:val="99"/>
+    <w:unhideWhenUsed/>
+    <w:rsid w:val="007E4040"/>
+    <w:rPr>
+      <w:color w:val="0000FF" w:themeColor="hyperlink"/>
+      <w:u w:val="single"/>
+    </w:rPr>
+  </w:style>
+  <w:style w:type="character" w:styleId="UnresolvedMention">
+    <w:name w:val="Unresolved Mention"/>
+    <w:basedOn w:val="DefaultParagraphFont"/>
+    <w:uiPriority w:val="99"/>
+    <w:semiHidden/>
+    <w:unhideWhenUsed/>
+    <w:rsid w:val="007E4040"/>
+    <w:rPr>
+      <w:color w:val="605E5C"/>
+      <w:shd w:val="clear" w:color="auto" w:fill="E1DFDD"/>
+    </w:rPr>
+  </w:style>
 </w:styles>
 </file>
 

</xml_diff>